<commit_message>
LongNHK - Report 1
</commit_message>
<xml_diff>
--- a/Report/Report-1.docx
+++ b/Report/Report-1.docx
@@ -15,7 +15,7 @@
           <w:rFonts w:asciiTheme="majorHAnsi" w:hAnsiTheme="majorHAnsi"/>
           <w:b/>
           <w:noProof/>
-          <w:lang w:val="vi-VN" w:eastAsia="vi-VN"/>
+          <w:lang w:bidi="th-TH"/>
         </w:rPr>
         <w:drawing>
           <wp:anchor distT="0" distB="0" distL="114300" distR="114300" simplePos="0" relativeHeight="251630592" behindDoc="1" locked="0" layoutInCell="1" allowOverlap="1" wp14:anchorId="6D3144B6" wp14:editId="1625DD2D">
@@ -2631,14 +2631,6 @@
                 <w:szCs w:val="24"/>
               </w:rPr>
             </w:pPr>
-            <w:r>
-              <w:rPr>
-                <w:rFonts w:asciiTheme="majorHAnsi" w:hAnsiTheme="majorHAnsi"/>
-                <w:sz w:val="24"/>
-                <w:szCs w:val="24"/>
-              </w:rPr>
-              <w:t>LCD</w:t>
-            </w:r>
           </w:p>
         </w:tc>
         <w:tc>
@@ -2659,16 +2651,6 @@
                 <w:szCs w:val="24"/>
               </w:rPr>
             </w:pPr>
-            <w:r>
-              <w:rPr>
-                <w:rFonts w:asciiTheme="majorHAnsi" w:hAnsiTheme="majorHAnsi" w:cs="Arial"/>
-                <w:color w:val="252525"/>
-                <w:sz w:val="24"/>
-                <w:szCs w:val="24"/>
-                <w:shd w:val="clear" w:color="auto" w:fill="FFFFFF"/>
-              </w:rPr>
-              <w:t>Liquid crystal display</w:t>
-            </w:r>
           </w:p>
         </w:tc>
       </w:tr>
@@ -2731,8 +2713,6 @@
         </w:rPr>
         <w:br w:type="page"/>
       </w:r>
-      <w:bookmarkStart w:id="6" w:name="_GoBack"/>
-      <w:bookmarkEnd w:id="6"/>
     </w:p>
     <w:p>
       <w:pPr>
@@ -2749,9 +2729,9 @@
           <w:rFonts w:asciiTheme="majorHAnsi" w:hAnsiTheme="majorHAnsi"/>
         </w:rPr>
       </w:pPr>
-      <w:bookmarkStart w:id="7" w:name="_Toc366559295"/>
-      <w:bookmarkStart w:id="8" w:name="_Toc424652416"/>
-      <w:bookmarkStart w:id="9" w:name="_Toc419668200"/>
+      <w:bookmarkStart w:id="6" w:name="_Toc366559295"/>
+      <w:bookmarkStart w:id="7" w:name="_Toc424652416"/>
+      <w:bookmarkStart w:id="8" w:name="_Toc419668200"/>
       <w:r>
         <w:rPr>
           <w:rFonts w:asciiTheme="majorHAnsi" w:hAnsiTheme="majorHAnsi"/>
@@ -2770,9 +2750,9 @@
         </w:rPr>
         <w:t>Introduction</w:t>
       </w:r>
+      <w:bookmarkEnd w:id="6"/>
       <w:bookmarkEnd w:id="7"/>
       <w:bookmarkEnd w:id="8"/>
-      <w:bookmarkEnd w:id="9"/>
     </w:p>
     <w:p>
       <w:pPr>
@@ -2782,18 +2762,18 @@
           <w:rFonts w:asciiTheme="majorHAnsi" w:hAnsiTheme="majorHAnsi"/>
         </w:rPr>
       </w:pPr>
-      <w:bookmarkStart w:id="10" w:name="_Toc366559296"/>
-      <w:bookmarkStart w:id="11" w:name="_Toc424652417"/>
-      <w:bookmarkStart w:id="12" w:name="_Toc419668201"/>
+      <w:bookmarkStart w:id="9" w:name="_Toc366559296"/>
+      <w:bookmarkStart w:id="10" w:name="_Toc424652417"/>
+      <w:bookmarkStart w:id="11" w:name="_Toc419668201"/>
       <w:r>
         <w:rPr>
           <w:rFonts w:asciiTheme="majorHAnsi" w:hAnsiTheme="majorHAnsi"/>
         </w:rPr>
         <w:t>Project Information</w:t>
       </w:r>
+      <w:bookmarkEnd w:id="9"/>
       <w:bookmarkEnd w:id="10"/>
       <w:bookmarkEnd w:id="11"/>
-      <w:bookmarkEnd w:id="12"/>
     </w:p>
     <w:p>
       <w:pPr>
@@ -3028,18 +3008,18 @@
           <w:rFonts w:asciiTheme="majorHAnsi" w:hAnsiTheme="majorHAnsi"/>
         </w:rPr>
       </w:pPr>
-      <w:bookmarkStart w:id="13" w:name="_Toc366559297"/>
-      <w:bookmarkStart w:id="14" w:name="_Toc424652418"/>
-      <w:bookmarkStart w:id="15" w:name="_Toc419668202"/>
+      <w:bookmarkStart w:id="12" w:name="_Toc366559297"/>
+      <w:bookmarkStart w:id="13" w:name="_Toc424652418"/>
+      <w:bookmarkStart w:id="14" w:name="_Toc419668202"/>
       <w:r>
         <w:rPr>
           <w:rFonts w:asciiTheme="majorHAnsi" w:hAnsiTheme="majorHAnsi"/>
         </w:rPr>
         <w:t>Introduction</w:t>
       </w:r>
+      <w:bookmarkEnd w:id="12"/>
       <w:bookmarkEnd w:id="13"/>
       <w:bookmarkEnd w:id="14"/>
-      <w:bookmarkEnd w:id="15"/>
     </w:p>
     <w:p>
       <w:pPr>
@@ -3160,7 +3140,13 @@
         <w:rPr>
           <w:rFonts w:asciiTheme="majorHAnsi" w:hAnsiTheme="majorHAnsi"/>
         </w:rPr>
-        <w:t>to not only another mute but also everyone.</w:t>
+        <w:t>with</w:t>
+      </w:r>
+      <w:r>
+        <w:rPr>
+          <w:rFonts w:asciiTheme="majorHAnsi" w:hAnsiTheme="majorHAnsi"/>
+        </w:rPr>
+        <w:t xml:space="preserve"> not only another mute but also everyone.</w:t>
       </w:r>
       <w:r>
         <w:rPr>
@@ -3211,8 +3197,8 @@
           <w:rFonts w:asciiTheme="majorHAnsi" w:hAnsiTheme="majorHAnsi"/>
         </w:rPr>
       </w:pPr>
-      <w:bookmarkStart w:id="16" w:name="_Toc424652419"/>
-      <w:bookmarkStart w:id="17" w:name="_Toc419668203"/>
+      <w:bookmarkStart w:id="15" w:name="_Toc424652419"/>
+      <w:bookmarkStart w:id="16" w:name="_Toc419668203"/>
       <w:r>
         <w:rPr>
           <w:rFonts w:asciiTheme="majorHAnsi" w:hAnsiTheme="majorHAnsi"/>
@@ -3225,8 +3211,8 @@
         </w:rPr>
         <w:t>Situation</w:t>
       </w:r>
+      <w:bookmarkEnd w:id="15"/>
       <w:bookmarkEnd w:id="16"/>
-      <w:bookmarkEnd w:id="17"/>
     </w:p>
     <w:p>
       <w:pPr>
@@ -3241,7 +3227,21 @@
         <w:rPr>
           <w:rFonts w:asciiTheme="majorHAnsi" w:hAnsiTheme="majorHAnsi"/>
         </w:rPr>
-        <w:t>When you want to talk to a dumb person or when a mute want to present his / her ideas, presentations in a meeting but you are not able to get their signs. Furthermore</w:t>
+        <w:t>When you want to talk to a dumb person or when a mute want</w:t>
+      </w:r>
+      <w:r>
+        <w:rPr>
+          <w:rFonts w:asciiTheme="majorHAnsi" w:hAnsiTheme="majorHAnsi"/>
+        </w:rPr>
+        <w:t>s</w:t>
+      </w:r>
+      <w:bookmarkStart w:id="17" w:name="_GoBack"/>
+      <w:bookmarkEnd w:id="17"/>
+      <w:r>
+        <w:rPr>
+          <w:rFonts w:asciiTheme="majorHAnsi" w:hAnsiTheme="majorHAnsi"/>
+        </w:rPr>
+        <w:t xml:space="preserve"> to present his / her ideas, presentations in a meeting but you are not able to get their signs. Furthermore</w:t>
       </w:r>
       <w:r>
         <w:rPr>
@@ -3464,7 +3464,23 @@
           <w:bCs/>
           <w:szCs w:val="28"/>
         </w:rPr>
-        <w:t>Without time consuming, the accuracy about the content is not high.</w:t>
+        <w:t xml:space="preserve">Without time consuming, the accuracy </w:t>
+      </w:r>
+      <w:r>
+        <w:rPr>
+          <w:rFonts w:asciiTheme="majorHAnsi" w:hAnsiTheme="majorHAnsi"/>
+          <w:bCs/>
+          <w:szCs w:val="28"/>
+        </w:rPr>
+        <w:t>of</w:t>
+      </w:r>
+      <w:r>
+        <w:rPr>
+          <w:rFonts w:asciiTheme="majorHAnsi" w:hAnsiTheme="majorHAnsi"/>
+          <w:bCs/>
+          <w:szCs w:val="28"/>
+        </w:rPr>
+        <w:t xml:space="preserve"> the content is not high.</w:t>
       </w:r>
     </w:p>
     <w:p>
@@ -4430,7 +4446,21 @@
           <w:rFonts w:asciiTheme="majorHAnsi" w:hAnsiTheme="majorHAnsi"/>
           <w:bCs/>
         </w:rPr>
-        <w:t>Allow user can move the hand in range area but the system still work</w:t>
+        <w:t>Allow user</w:t>
+      </w:r>
+      <w:r>
+        <w:rPr>
+          <w:rFonts w:asciiTheme="majorHAnsi" w:hAnsiTheme="majorHAnsi"/>
+          <w:bCs/>
+        </w:rPr>
+        <w:t>s</w:t>
+      </w:r>
+      <w:r>
+        <w:rPr>
+          <w:rFonts w:asciiTheme="majorHAnsi" w:hAnsiTheme="majorHAnsi"/>
+          <w:bCs/>
+        </w:rPr>
+        <w:t xml:space="preserve"> can move the hand in range area but the system still work</w:t>
       </w:r>
       <w:r>
         <w:rPr>
@@ -4513,7 +4543,39 @@
           <w:bCs/>
           <w:szCs w:val="28"/>
         </w:rPr>
-        <w:t xml:space="preserve"> the images which is captured by camera, then detect and recognize the hand sign on these images into content.</w:t>
+        <w:t xml:space="preserve"> the images which is captured by camera, then detect</w:t>
+      </w:r>
+      <w:r>
+        <w:rPr>
+          <w:rFonts w:asciiTheme="majorHAnsi" w:hAnsiTheme="majorHAnsi"/>
+          <w:bCs/>
+          <w:szCs w:val="28"/>
+        </w:rPr>
+        <w:t>s</w:t>
+      </w:r>
+      <w:r>
+        <w:rPr>
+          <w:rFonts w:asciiTheme="majorHAnsi" w:hAnsiTheme="majorHAnsi"/>
+          <w:bCs/>
+          <w:szCs w:val="28"/>
+        </w:rPr>
+        <w:t xml:space="preserve"> and recognize</w:t>
+      </w:r>
+      <w:r>
+        <w:rPr>
+          <w:rFonts w:asciiTheme="majorHAnsi" w:hAnsiTheme="majorHAnsi"/>
+          <w:bCs/>
+          <w:szCs w:val="28"/>
+        </w:rPr>
+        <w:t>s</w:t>
+      </w:r>
+      <w:r>
+        <w:rPr>
+          <w:rFonts w:asciiTheme="majorHAnsi" w:hAnsiTheme="majorHAnsi"/>
+          <w:bCs/>
+          <w:szCs w:val="28"/>
+        </w:rPr>
+        <w:t xml:space="preserve"> the hand sign on these images into content.</w:t>
       </w:r>
     </w:p>
     <w:p>
@@ -4560,7 +4622,23 @@
           <w:bCs/>
           <w:szCs w:val="28"/>
         </w:rPr>
-        <w:t>The translated content is shown not only on text but also sound</w:t>
+        <w:t xml:space="preserve">The translated content is shown not only on text but also </w:t>
+      </w:r>
+      <w:r>
+        <w:rPr>
+          <w:rFonts w:asciiTheme="majorHAnsi" w:hAnsiTheme="majorHAnsi"/>
+          <w:bCs/>
+          <w:szCs w:val="28"/>
+        </w:rPr>
+        <w:t xml:space="preserve">on </w:t>
+      </w:r>
+      <w:r>
+        <w:rPr>
+          <w:rFonts w:asciiTheme="majorHAnsi" w:hAnsiTheme="majorHAnsi"/>
+          <w:bCs/>
+          <w:szCs w:val="28"/>
+        </w:rPr>
+        <w:t>sound</w:t>
       </w:r>
       <w:r>
         <w:rPr>
@@ -4605,7 +4683,23 @@
           <w:bCs/>
           <w:szCs w:val="28"/>
         </w:rPr>
-        <w:t>User select and learn words existed in the system with images express the hand gesture.</w:t>
+        <w:t>User</w:t>
+      </w:r>
+      <w:r>
+        <w:rPr>
+          <w:rFonts w:asciiTheme="majorHAnsi" w:hAnsiTheme="majorHAnsi"/>
+          <w:bCs/>
+          <w:szCs w:val="28"/>
+        </w:rPr>
+        <w:t>s</w:t>
+      </w:r>
+      <w:r>
+        <w:rPr>
+          <w:rFonts w:asciiTheme="majorHAnsi" w:hAnsiTheme="majorHAnsi"/>
+          <w:bCs/>
+          <w:szCs w:val="28"/>
+        </w:rPr>
+        <w:t xml:space="preserve"> select and learn words existed in the system with images express the hand gesture.</w:t>
       </w:r>
     </w:p>
     <w:p>
@@ -4651,7 +4745,15 @@
           <w:bCs/>
           <w:szCs w:val="28"/>
         </w:rPr>
-        <w:t>Allow users can turn on / off the system by the power button.</w:t>
+        <w:t>Allow users</w:t>
+      </w:r>
+      <w:r>
+        <w:rPr>
+          <w:rFonts w:asciiTheme="majorHAnsi" w:hAnsiTheme="majorHAnsi"/>
+          <w:bCs/>
+          <w:szCs w:val="28"/>
+        </w:rPr>
+        <w:t xml:space="preserve"> can turn on / off the system by the power button.</w:t>
       </w:r>
     </w:p>
     <w:p>
@@ -5801,7 +5903,7 @@
     <w:r>
       <w:rPr>
         <w:noProof/>
-        <w:lang w:val="vi-VN" w:eastAsia="vi-VN"/>
+        <w:lang w:bidi="th-TH"/>
       </w:rPr>
       <mc:AlternateContent>
         <mc:Choice Requires="wps">
@@ -5967,7 +6069,7 @@
                                     <w:noProof/>
                                     <w:color w:val="FFFFFF" w:themeColor="background1"/>
                                   </w:rPr>
-                                  <w:t>4</w:t>
+                                  <w:t>5</w:t>
                                 </w:r>
                                 <w:r>
                                   <w:rPr>
@@ -6015,7 +6117,7 @@
               <v:stroke joinstyle="miter"/>
               <v:path gradientshapeok="t" o:connecttype="rect"/>
             </v:shapetype>
-            <v:shape id="Text Box 86" o:spid="_x0000_s1026" type="#_x0000_t202" alt="Description: Color-block footer displaying page number" style="position:absolute;margin-left:0;margin-top:0;width:711pt;height:30.95pt;z-index:251661824;visibility:visible;mso-wrap-style:square;mso-width-percent:0;mso-height-percent:0;mso-top-percent:941;mso-wrap-distance-left:9pt;mso-wrap-distance-top:14.4pt;mso-wrap-distance-right:9pt;mso-wrap-distance-bottom:14.4pt;mso-position-horizontal:center;mso-position-horizontal-relative:page;mso-position-vertical-relative:page;mso-width-percent:0;mso-height-percent:0;mso-top-percent:941;mso-width-relative:margin;mso-height-relative:margin;v-text-anchor:top" o:gfxdata="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" o:allowoverlap="f" filled="f" stroked="f" strokeweight=".5pt">
+            <v:shape id="Text Box 86" o:spid="_x0000_s1026" type="#_x0000_t202" alt="Color-block footer displaying page number" style="position:absolute;margin-left:0;margin-top:0;width:711pt;height:30.95pt;z-index:251661824;visibility:visible;mso-wrap-style:square;mso-width-percent:0;mso-height-percent:0;mso-top-percent:941;mso-wrap-distance-left:9pt;mso-wrap-distance-top:14.4pt;mso-wrap-distance-right:9pt;mso-wrap-distance-bottom:14.4pt;mso-position-horizontal:center;mso-position-horizontal-relative:page;mso-position-vertical-relative:page;mso-width-percent:0;mso-height-percent:0;mso-top-percent:941;mso-width-relative:margin;mso-height-relative:margin;v-text-anchor:top" o:gfxdata="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" o:allowoverlap="f" filled="f" stroked="f" strokeweight=".5pt">
               <v:textbox inset="0,0,0,0">
                 <w:txbxContent>
                   <w:tbl>
@@ -6123,7 +6225,7 @@
                               <w:noProof/>
                               <w:color w:val="FFFFFF" w:themeColor="background1"/>
                             </w:rPr>
-                            <w:t>4</w:t>
+                            <w:t>5</w:t>
                           </w:r>
                           <w:r>
                             <w:rPr>
@@ -10870,7 +10972,6 @@
       <w:spacing w:after="0" w:line="240" w:lineRule="auto"/>
     </w:pPr>
     <w:tblPr>
-      <w:tblInd w:w="0" w:type="dxa"/>
       <w:tblBorders>
         <w:top w:val="single" w:sz="4" w:space="0" w:color="auto"/>
         <w:left w:val="single" w:sz="4" w:space="0" w:color="auto"/>
@@ -10879,12 +10980,6 @@
         <w:insideH w:val="single" w:sz="4" w:space="0" w:color="auto"/>
         <w:insideV w:val="single" w:sz="4" w:space="0" w:color="auto"/>
       </w:tblBorders>
-      <w:tblCellMar>
-        <w:top w:w="0" w:type="dxa"/>
-        <w:left w:w="108" w:type="dxa"/>
-        <w:bottom w:w="0" w:type="dxa"/>
-        <w:right w:w="108" w:type="dxa"/>
-      </w:tblCellMar>
     </w:tblPr>
   </w:style>
   <w:style w:type="paragraph" w:styleId="Header">
@@ -11068,7 +11163,6 @@
     <w:tblPr>
       <w:tblStyleRowBandSize w:val="1"/>
       <w:tblStyleColBandSize w:val="1"/>
-      <w:tblInd w:w="0" w:type="dxa"/>
       <w:tblBorders>
         <w:top w:val="single" w:sz="8" w:space="0" w:color="000000" w:themeColor="text1"/>
         <w:left w:val="single" w:sz="8" w:space="0" w:color="000000" w:themeColor="text1"/>
@@ -11077,12 +11171,6 @@
         <w:insideH w:val="single" w:sz="8" w:space="0" w:color="000000" w:themeColor="text1"/>
         <w:insideV w:val="single" w:sz="8" w:space="0" w:color="000000" w:themeColor="text1"/>
       </w:tblBorders>
-      <w:tblCellMar>
-        <w:top w:w="0" w:type="dxa"/>
-        <w:left w:w="108" w:type="dxa"/>
-        <w:bottom w:w="0" w:type="dxa"/>
-        <w:right w:w="108" w:type="dxa"/>
-      </w:tblCellMar>
     </w:tblPr>
     <w:tblStylePr w:type="firstRow">
       <w:pPr>
@@ -11307,19 +11395,12 @@
     <w:tblPr>
       <w:tblStyleRowBandSize w:val="1"/>
       <w:tblStyleColBandSize w:val="1"/>
-      <w:tblInd w:w="0" w:type="dxa"/>
       <w:tblBorders>
         <w:top w:val="single" w:sz="8" w:space="0" w:color="4BACC6" w:themeColor="accent5"/>
         <w:left w:val="single" w:sz="8" w:space="0" w:color="4BACC6" w:themeColor="accent5"/>
         <w:bottom w:val="single" w:sz="8" w:space="0" w:color="4BACC6" w:themeColor="accent5"/>
         <w:right w:val="single" w:sz="8" w:space="0" w:color="4BACC6" w:themeColor="accent5"/>
       </w:tblBorders>
-      <w:tblCellMar>
-        <w:top w:w="0" w:type="dxa"/>
-        <w:left w:w="108" w:type="dxa"/>
-        <w:bottom w:w="0" w:type="dxa"/>
-        <w:right w:w="108" w:type="dxa"/>
-      </w:tblCellMar>
     </w:tblPr>
     <w:tblStylePr w:type="firstRow">
       <w:pPr>
@@ -11399,7 +11480,6 @@
     <w:tblPr>
       <w:tblStyleRowBandSize w:val="1"/>
       <w:tblStyleColBandSize w:val="1"/>
-      <w:tblInd w:w="0" w:type="dxa"/>
       <w:tblBorders>
         <w:top w:val="single" w:sz="8" w:space="0" w:color="78C0D4" w:themeColor="accent5" w:themeTint="BF"/>
         <w:left w:val="single" w:sz="8" w:space="0" w:color="78C0D4" w:themeColor="accent5" w:themeTint="BF"/>
@@ -11407,12 +11487,6 @@
         <w:right w:val="single" w:sz="8" w:space="0" w:color="78C0D4" w:themeColor="accent5" w:themeTint="BF"/>
         <w:insideH w:val="single" w:sz="8" w:space="0" w:color="78C0D4" w:themeColor="accent5" w:themeTint="BF"/>
       </w:tblBorders>
-      <w:tblCellMar>
-        <w:top w:w="0" w:type="dxa"/>
-        <w:left w:w="108" w:type="dxa"/>
-        <w:bottom w:w="0" w:type="dxa"/>
-        <w:right w:w="108" w:type="dxa"/>
-      </w:tblCellMar>
     </w:tblPr>
     <w:tblStylePr w:type="firstRow">
       <w:pPr>
@@ -11508,17 +11582,10 @@
     <w:tblPr>
       <w:tblStyleRowBandSize w:val="1"/>
       <w:tblStyleColBandSize w:val="1"/>
-      <w:tblInd w:w="0" w:type="dxa"/>
       <w:tblBorders>
         <w:top w:val="single" w:sz="8" w:space="0" w:color="4BACC6" w:themeColor="accent5"/>
         <w:bottom w:val="single" w:sz="8" w:space="0" w:color="4BACC6" w:themeColor="accent5"/>
       </w:tblBorders>
-      <w:tblCellMar>
-        <w:top w:w="0" w:type="dxa"/>
-        <w:left w:w="108" w:type="dxa"/>
-        <w:bottom w:w="0" w:type="dxa"/>
-        <w:right w:w="108" w:type="dxa"/>
-      </w:tblCellMar>
     </w:tblPr>
     <w:tblStylePr w:type="firstRow">
       <w:pPr>
@@ -11732,7 +11799,6 @@
       <w:lang w:val="en-GB" w:eastAsia="ja-JP"/>
     </w:rPr>
     <w:tblPr>
-      <w:tblInd w:w="0" w:type="dxa"/>
       <w:tblBorders>
         <w:top w:val="single" w:sz="4" w:space="0" w:color="auto"/>
         <w:left w:val="single" w:sz="4" w:space="0" w:color="auto"/>
@@ -11741,12 +11807,6 @@
         <w:insideH w:val="single" w:sz="4" w:space="0" w:color="auto"/>
         <w:insideV w:val="single" w:sz="4" w:space="0" w:color="auto"/>
       </w:tblBorders>
-      <w:tblCellMar>
-        <w:top w:w="0" w:type="dxa"/>
-        <w:left w:w="108" w:type="dxa"/>
-        <w:bottom w:w="0" w:type="dxa"/>
-        <w:right w:w="108" w:type="dxa"/>
-      </w:tblCellMar>
     </w:tblPr>
   </w:style>
   <w:style w:type="paragraph" w:styleId="Revision">
@@ -12108,7 +12168,6 @@
       <w:spacing w:after="0" w:line="240" w:lineRule="auto"/>
     </w:pPr>
     <w:tblPr>
-      <w:tblInd w:w="0" w:type="dxa"/>
       <w:tblBorders>
         <w:top w:val="single" w:sz="4" w:space="0" w:color="auto"/>
         <w:left w:val="single" w:sz="4" w:space="0" w:color="auto"/>
@@ -12117,12 +12176,6 @@
         <w:insideH w:val="single" w:sz="4" w:space="0" w:color="auto"/>
         <w:insideV w:val="single" w:sz="4" w:space="0" w:color="auto"/>
       </w:tblBorders>
-      <w:tblCellMar>
-        <w:top w:w="0" w:type="dxa"/>
-        <w:left w:w="108" w:type="dxa"/>
-        <w:bottom w:w="0" w:type="dxa"/>
-        <w:right w:w="108" w:type="dxa"/>
-      </w:tblCellMar>
     </w:tblPr>
   </w:style>
   <w:style w:type="paragraph" w:styleId="Header">
@@ -12306,7 +12359,6 @@
     <w:tblPr>
       <w:tblStyleRowBandSize w:val="1"/>
       <w:tblStyleColBandSize w:val="1"/>
-      <w:tblInd w:w="0" w:type="dxa"/>
       <w:tblBorders>
         <w:top w:val="single" w:sz="8" w:space="0" w:color="000000" w:themeColor="text1"/>
         <w:left w:val="single" w:sz="8" w:space="0" w:color="000000" w:themeColor="text1"/>
@@ -12315,12 +12367,6 @@
         <w:insideH w:val="single" w:sz="8" w:space="0" w:color="000000" w:themeColor="text1"/>
         <w:insideV w:val="single" w:sz="8" w:space="0" w:color="000000" w:themeColor="text1"/>
       </w:tblBorders>
-      <w:tblCellMar>
-        <w:top w:w="0" w:type="dxa"/>
-        <w:left w:w="108" w:type="dxa"/>
-        <w:bottom w:w="0" w:type="dxa"/>
-        <w:right w:w="108" w:type="dxa"/>
-      </w:tblCellMar>
     </w:tblPr>
     <w:tblStylePr w:type="firstRow">
       <w:pPr>
@@ -12545,19 +12591,12 @@
     <w:tblPr>
       <w:tblStyleRowBandSize w:val="1"/>
       <w:tblStyleColBandSize w:val="1"/>
-      <w:tblInd w:w="0" w:type="dxa"/>
       <w:tblBorders>
         <w:top w:val="single" w:sz="8" w:space="0" w:color="4BACC6" w:themeColor="accent5"/>
         <w:left w:val="single" w:sz="8" w:space="0" w:color="4BACC6" w:themeColor="accent5"/>
         <w:bottom w:val="single" w:sz="8" w:space="0" w:color="4BACC6" w:themeColor="accent5"/>
         <w:right w:val="single" w:sz="8" w:space="0" w:color="4BACC6" w:themeColor="accent5"/>
       </w:tblBorders>
-      <w:tblCellMar>
-        <w:top w:w="0" w:type="dxa"/>
-        <w:left w:w="108" w:type="dxa"/>
-        <w:bottom w:w="0" w:type="dxa"/>
-        <w:right w:w="108" w:type="dxa"/>
-      </w:tblCellMar>
     </w:tblPr>
     <w:tblStylePr w:type="firstRow">
       <w:pPr>
@@ -12637,7 +12676,6 @@
     <w:tblPr>
       <w:tblStyleRowBandSize w:val="1"/>
       <w:tblStyleColBandSize w:val="1"/>
-      <w:tblInd w:w="0" w:type="dxa"/>
       <w:tblBorders>
         <w:top w:val="single" w:sz="8" w:space="0" w:color="78C0D4" w:themeColor="accent5" w:themeTint="BF"/>
         <w:left w:val="single" w:sz="8" w:space="0" w:color="78C0D4" w:themeColor="accent5" w:themeTint="BF"/>
@@ -12645,12 +12683,6 @@
         <w:right w:val="single" w:sz="8" w:space="0" w:color="78C0D4" w:themeColor="accent5" w:themeTint="BF"/>
         <w:insideH w:val="single" w:sz="8" w:space="0" w:color="78C0D4" w:themeColor="accent5" w:themeTint="BF"/>
       </w:tblBorders>
-      <w:tblCellMar>
-        <w:top w:w="0" w:type="dxa"/>
-        <w:left w:w="108" w:type="dxa"/>
-        <w:bottom w:w="0" w:type="dxa"/>
-        <w:right w:w="108" w:type="dxa"/>
-      </w:tblCellMar>
     </w:tblPr>
     <w:tblStylePr w:type="firstRow">
       <w:pPr>
@@ -12746,17 +12778,10 @@
     <w:tblPr>
       <w:tblStyleRowBandSize w:val="1"/>
       <w:tblStyleColBandSize w:val="1"/>
-      <w:tblInd w:w="0" w:type="dxa"/>
       <w:tblBorders>
         <w:top w:val="single" w:sz="8" w:space="0" w:color="4BACC6" w:themeColor="accent5"/>
         <w:bottom w:val="single" w:sz="8" w:space="0" w:color="4BACC6" w:themeColor="accent5"/>
       </w:tblBorders>
-      <w:tblCellMar>
-        <w:top w:w="0" w:type="dxa"/>
-        <w:left w:w="108" w:type="dxa"/>
-        <w:bottom w:w="0" w:type="dxa"/>
-        <w:right w:w="108" w:type="dxa"/>
-      </w:tblCellMar>
     </w:tblPr>
     <w:tblStylePr w:type="firstRow">
       <w:pPr>
@@ -12970,7 +12995,6 @@
       <w:lang w:val="en-GB" w:eastAsia="ja-JP"/>
     </w:rPr>
     <w:tblPr>
-      <w:tblInd w:w="0" w:type="dxa"/>
       <w:tblBorders>
         <w:top w:val="single" w:sz="4" w:space="0" w:color="auto"/>
         <w:left w:val="single" w:sz="4" w:space="0" w:color="auto"/>
@@ -12979,12 +13003,6 @@
         <w:insideH w:val="single" w:sz="4" w:space="0" w:color="auto"/>
         <w:insideV w:val="single" w:sz="4" w:space="0" w:color="auto"/>
       </w:tblBorders>
-      <w:tblCellMar>
-        <w:top w:w="0" w:type="dxa"/>
-        <w:left w:w="108" w:type="dxa"/>
-        <w:bottom w:w="0" w:type="dxa"/>
-        <w:right w:w="108" w:type="dxa"/>
-      </w:tblCellMar>
     </w:tblPr>
   </w:style>
   <w:style w:type="paragraph" w:styleId="Revision">
@@ -13290,7 +13308,7 @@
 </file>
 
 <file path=customXml/itemProps1.xml><?xml version="1.0" encoding="utf-8"?>
-<ds:datastoreItem xmlns:ds="http://schemas.openxmlformats.org/officeDocument/2006/customXml" ds:itemID="{F2A9A579-3A05-4F21-ADAB-E39A0BBEE953}">
+<ds:datastoreItem xmlns:ds="http://schemas.openxmlformats.org/officeDocument/2006/customXml" ds:itemID="{54ED5F0F-4211-482F-9CFE-1DD3C40B0B22}">
   <ds:schemaRefs>
     <ds:schemaRef ds:uri="http://schemas.openxmlformats.org/officeDocument/2006/bibliography"/>
   </ds:schemaRefs>

</xml_diff>

<commit_message>
LongNHK - Report-1.docx, Report-2-v2.docx
</commit_message>
<xml_diff>
--- a/Report/Report-1.docx
+++ b/Report/Report-1.docx
@@ -657,8 +657,8 @@
         <w:br w:type="page"/>
       </w:r>
     </w:p>
-    <w:bookmarkStart w:id="0" w:name="_Toc424652414" w:displacedByCustomXml="next"/>
-    <w:bookmarkStart w:id="1" w:name="_Toc419668198" w:displacedByCustomXml="next"/>
+    <w:bookmarkStart w:id="0" w:name="_Toc419668198" w:displacedByCustomXml="next"/>
+    <w:bookmarkStart w:id="1" w:name="_Toc424652414" w:displacedByCustomXml="next"/>
     <w:sdt>
       <w:sdtPr>
         <w:rPr>
@@ -2631,6 +2631,14 @@
                 <w:szCs w:val="24"/>
               </w:rPr>
             </w:pPr>
+            <w:r>
+              <w:rPr>
+                <w:rFonts w:asciiTheme="majorHAnsi" w:hAnsiTheme="majorHAnsi"/>
+                <w:sz w:val="24"/>
+                <w:szCs w:val="24"/>
+              </w:rPr>
+              <w:t>LCD</w:t>
+            </w:r>
           </w:p>
         </w:tc>
         <w:tc>
@@ -2651,6 +2659,16 @@
                 <w:szCs w:val="24"/>
               </w:rPr>
             </w:pPr>
+            <w:r>
+              <w:rPr>
+                <w:rFonts w:asciiTheme="majorHAnsi" w:hAnsiTheme="majorHAnsi"/>
+                <w:sz w:val="24"/>
+                <w:szCs w:val="24"/>
+              </w:rPr>
+              <w:t>Liquid crystal display</w:t>
+            </w:r>
+            <w:bookmarkStart w:id="6" w:name="_GoBack"/>
+            <w:bookmarkEnd w:id="6"/>
           </w:p>
         </w:tc>
       </w:tr>
@@ -2729,9 +2747,9 @@
           <w:rFonts w:asciiTheme="majorHAnsi" w:hAnsiTheme="majorHAnsi"/>
         </w:rPr>
       </w:pPr>
-      <w:bookmarkStart w:id="6" w:name="_Toc366559295"/>
-      <w:bookmarkStart w:id="7" w:name="_Toc424652416"/>
-      <w:bookmarkStart w:id="8" w:name="_Toc419668200"/>
+      <w:bookmarkStart w:id="7" w:name="_Toc366559295"/>
+      <w:bookmarkStart w:id="8" w:name="_Toc424652416"/>
+      <w:bookmarkStart w:id="9" w:name="_Toc419668200"/>
       <w:r>
         <w:rPr>
           <w:rFonts w:asciiTheme="majorHAnsi" w:hAnsiTheme="majorHAnsi"/>
@@ -2750,9 +2768,9 @@
         </w:rPr>
         <w:t>Introduction</w:t>
       </w:r>
-      <w:bookmarkEnd w:id="6"/>
       <w:bookmarkEnd w:id="7"/>
       <w:bookmarkEnd w:id="8"/>
+      <w:bookmarkEnd w:id="9"/>
     </w:p>
     <w:p>
       <w:pPr>
@@ -2762,18 +2780,18 @@
           <w:rFonts w:asciiTheme="majorHAnsi" w:hAnsiTheme="majorHAnsi"/>
         </w:rPr>
       </w:pPr>
-      <w:bookmarkStart w:id="9" w:name="_Toc366559296"/>
-      <w:bookmarkStart w:id="10" w:name="_Toc424652417"/>
-      <w:bookmarkStart w:id="11" w:name="_Toc419668201"/>
+      <w:bookmarkStart w:id="10" w:name="_Toc366559296"/>
+      <w:bookmarkStart w:id="11" w:name="_Toc424652417"/>
+      <w:bookmarkStart w:id="12" w:name="_Toc419668201"/>
       <w:r>
         <w:rPr>
           <w:rFonts w:asciiTheme="majorHAnsi" w:hAnsiTheme="majorHAnsi"/>
         </w:rPr>
         <w:t>Project Information</w:t>
       </w:r>
-      <w:bookmarkEnd w:id="9"/>
       <w:bookmarkEnd w:id="10"/>
       <w:bookmarkEnd w:id="11"/>
+      <w:bookmarkEnd w:id="12"/>
     </w:p>
     <w:p>
       <w:pPr>
@@ -3008,18 +3026,18 @@
           <w:rFonts w:asciiTheme="majorHAnsi" w:hAnsiTheme="majorHAnsi"/>
         </w:rPr>
       </w:pPr>
-      <w:bookmarkStart w:id="12" w:name="_Toc366559297"/>
-      <w:bookmarkStart w:id="13" w:name="_Toc424652418"/>
-      <w:bookmarkStart w:id="14" w:name="_Toc419668202"/>
+      <w:bookmarkStart w:id="13" w:name="_Toc366559297"/>
+      <w:bookmarkStart w:id="14" w:name="_Toc424652418"/>
+      <w:bookmarkStart w:id="15" w:name="_Toc419668202"/>
       <w:r>
         <w:rPr>
           <w:rFonts w:asciiTheme="majorHAnsi" w:hAnsiTheme="majorHAnsi"/>
         </w:rPr>
         <w:t>Introduction</w:t>
       </w:r>
-      <w:bookmarkEnd w:id="12"/>
       <w:bookmarkEnd w:id="13"/>
       <w:bookmarkEnd w:id="14"/>
+      <w:bookmarkEnd w:id="15"/>
     </w:p>
     <w:p>
       <w:pPr>
@@ -3197,8 +3215,8 @@
           <w:rFonts w:asciiTheme="majorHAnsi" w:hAnsiTheme="majorHAnsi"/>
         </w:rPr>
       </w:pPr>
-      <w:bookmarkStart w:id="15" w:name="_Toc424652419"/>
-      <w:bookmarkStart w:id="16" w:name="_Toc419668203"/>
+      <w:bookmarkStart w:id="16" w:name="_Toc424652419"/>
+      <w:bookmarkStart w:id="17" w:name="_Toc419668203"/>
       <w:r>
         <w:rPr>
           <w:rFonts w:asciiTheme="majorHAnsi" w:hAnsiTheme="majorHAnsi"/>
@@ -3211,8 +3229,8 @@
         </w:rPr>
         <w:t>Situation</w:t>
       </w:r>
-      <w:bookmarkEnd w:id="15"/>
       <w:bookmarkEnd w:id="16"/>
+      <w:bookmarkEnd w:id="17"/>
     </w:p>
     <w:p>
       <w:pPr>
@@ -3235,8 +3253,6 @@
         </w:rPr>
         <w:t>s</w:t>
       </w:r>
-      <w:bookmarkStart w:id="17" w:name="_GoBack"/>
-      <w:bookmarkEnd w:id="17"/>
       <w:r>
         <w:rPr>
           <w:rFonts w:asciiTheme="majorHAnsi" w:hAnsiTheme="majorHAnsi"/>
@@ -6069,7 +6085,7 @@
                                     <w:noProof/>
                                     <w:color w:val="FFFFFF" w:themeColor="background1"/>
                                   </w:rPr>
-                                  <w:t>5</w:t>
+                                  <w:t>4</w:t>
                                 </w:r>
                                 <w:r>
                                   <w:rPr>
@@ -6225,7 +6241,7 @@
                               <w:noProof/>
                               <w:color w:val="FFFFFF" w:themeColor="background1"/>
                             </w:rPr>
-                            <w:t>5</w:t>
+                            <w:t>4</w:t>
                           </w:r>
                           <w:r>
                             <w:rPr>
@@ -13308,7 +13324,7 @@
 </file>
 
 <file path=customXml/itemProps1.xml><?xml version="1.0" encoding="utf-8"?>
-<ds:datastoreItem xmlns:ds="http://schemas.openxmlformats.org/officeDocument/2006/customXml" ds:itemID="{54ED5F0F-4211-482F-9CFE-1DD3C40B0B22}">
+<ds:datastoreItem xmlns:ds="http://schemas.openxmlformats.org/officeDocument/2006/customXml" ds:itemID="{B5FDAC4A-ACFC-43BB-A8D8-C0700FCC8130}">
   <ds:schemaRefs>
     <ds:schemaRef ds:uri="http://schemas.openxmlformats.org/officeDocument/2006/bibliography"/>
   </ds:schemaRefs>

</xml_diff>